<commit_message>
Update Presentation and Documentation
</commit_message>
<xml_diff>
--- a/Documents/Hydra.docx
+++ b/Documents/Hydra.docx
@@ -1907,6 +1907,7 @@
     <w:p>
       <w:pPr>
         <w:pStyle w:val="1"/>
+        <w:spacing w:line="360" w:lineRule="auto"/>
         <w:rPr>
           <w:b/>
           <w:bCs/>
@@ -1954,20 +1955,18 @@
     </w:p>
     <w:p>
       <w:pPr>
-        <w:rPr>
-          <w:rFonts w:ascii="Arial" w:hAnsi="Arial" w:cs="Arial"/>
-          <w:b/>
-          <w:bCs/>
-          <w:sz w:val="24"/>
-          <w:szCs w:val="24"/>
-          <w:lang w:val="en-US"/>
-        </w:rPr>
-      </w:pPr>
-      <w:r>
-        <w:rPr>
-          <w:rFonts w:ascii="Arial" w:hAnsi="Arial" w:cs="Arial"/>
-          <w:b/>
-          <w:bCs/>
+        <w:spacing w:line="360" w:lineRule="auto"/>
+        <w:jc w:val="both"/>
+        <w:rPr>
+          <w:rFonts w:ascii="Arial" w:hAnsi="Arial" w:cs="Arial"/>
+          <w:sz w:val="24"/>
+          <w:szCs w:val="24"/>
+          <w:lang w:val="en-US"/>
+        </w:rPr>
+      </w:pPr>
+      <w:r>
+        <w:rPr>
+          <w:rFonts w:ascii="Arial" w:hAnsi="Arial" w:cs="Arial"/>
           <w:sz w:val="24"/>
           <w:szCs w:val="24"/>
           <w:lang w:val="en-US"/>
@@ -1977,8 +1976,6 @@
       <w:r>
         <w:rPr>
           <w:rFonts w:ascii="Arial" w:hAnsi="Arial" w:cs="Arial"/>
-          <w:b/>
-          <w:bCs/>
           <w:sz w:val="24"/>
           <w:szCs w:val="24"/>
           <w:lang w:val="en-US"/>
@@ -1988,8 +1985,6 @@
       <w:r>
         <w:rPr>
           <w:rFonts w:ascii="Arial" w:hAnsi="Arial" w:cs="Arial"/>
-          <w:b/>
-          <w:bCs/>
           <w:sz w:val="24"/>
           <w:szCs w:val="24"/>
           <w:lang w:val="en-US"/>
@@ -1999,8 +1994,6 @@
       <w:r>
         <w:rPr>
           <w:rFonts w:ascii="Arial" w:hAnsi="Arial" w:cs="Arial"/>
-          <w:b/>
-          <w:bCs/>
           <w:sz w:val="24"/>
           <w:szCs w:val="24"/>
           <w:lang w:val="en-US"/>
@@ -2010,13 +2003,11 @@
       <w:r>
         <w:rPr>
           <w:rFonts w:ascii="Arial" w:hAnsi="Arial" w:cs="Arial"/>
-          <w:b/>
-          <w:bCs/>
-          <w:sz w:val="24"/>
-          <w:szCs w:val="24"/>
-          <w:lang w:val="en-US"/>
-        </w:rPr>
-        <w:t>ffects for both players.</w:t>
+          <w:sz w:val="24"/>
+          <w:szCs w:val="24"/>
+          <w:lang w:val="en-US"/>
+        </w:rPr>
+        <w:t>ffects both players.</w:t>
       </w:r>
     </w:p>
     <w:p>
@@ -2111,27 +2102,55 @@
           <w:color w:val="000000" w:themeColor="text1"/>
           <w:lang w:val="en-US"/>
         </w:rPr>
-        <w:t>–Pavel Yordanov</w:t>
-      </w:r>
-    </w:p>
-    <w:p>
-      <w:pPr>
+        <w:t xml:space="preserve">–Pavel </w:t>
+      </w:r>
+      <w:r>
+        <w:rPr>
+          <w:rFonts w:ascii="Arial" w:hAnsi="Arial" w:cs="Arial"/>
+          <w:b/>
+          <w:bCs/>
+          <w:color w:val="000000" w:themeColor="text1"/>
+          <w:lang w:val="en-US"/>
+        </w:rPr>
+        <w:t xml:space="preserve">Todorov </w:t>
+      </w:r>
+      <w:r>
+        <w:rPr>
+          <w:rFonts w:ascii="Arial" w:hAnsi="Arial" w:cs="Arial"/>
+          <w:b/>
+          <w:bCs/>
+          <w:color w:val="000000" w:themeColor="text1"/>
+          <w:lang w:val="en-US"/>
+        </w:rPr>
+        <w:t>Yordanov</w:t>
+      </w:r>
+      <w:r>
+        <w:rPr>
+          <w:rFonts w:ascii="Arial" w:hAnsi="Arial" w:cs="Arial"/>
+          <w:b/>
+          <w:bCs/>
+          <w:color w:val="000000" w:themeColor="text1"/>
+          <w:lang w:val="en-US"/>
+        </w:rPr>
+        <w:t xml:space="preserve"> 10A</w:t>
+      </w:r>
+    </w:p>
+    <w:p>
+      <w:pPr>
+        <w:spacing w:line="360" w:lineRule="auto"/>
         <w:ind w:left="1080"/>
-        <w:rPr>
-          <w:rFonts w:ascii="Arial" w:hAnsi="Arial" w:cs="Arial"/>
-          <w:b/>
-          <w:bCs/>
-          <w:color w:val="000000" w:themeColor="text1"/>
-          <w:sz w:val="24"/>
-          <w:szCs w:val="24"/>
-          <w:lang w:val="en-US"/>
-        </w:rPr>
-      </w:pPr>
-      <w:r>
-        <w:rPr>
-          <w:rFonts w:ascii="Arial" w:hAnsi="Arial" w:cs="Arial"/>
-          <w:b/>
-          <w:bCs/>
+        <w:jc w:val="both"/>
+        <w:rPr>
+          <w:rFonts w:ascii="Arial" w:hAnsi="Arial" w:cs="Arial"/>
+          <w:color w:val="000000" w:themeColor="text1"/>
+          <w:sz w:val="24"/>
+          <w:szCs w:val="24"/>
+          <w:lang w:val="en-US"/>
+        </w:rPr>
+      </w:pPr>
+      <w:r>
+        <w:rPr>
+          <w:rFonts w:ascii="Arial" w:hAnsi="Arial" w:cs="Arial"/>
           <w:color w:val="000000" w:themeColor="text1"/>
           <w:sz w:val="24"/>
           <w:szCs w:val="24"/>
@@ -2142,8 +2161,6 @@
       <w:r>
         <w:rPr>
           <w:rFonts w:ascii="Arial" w:hAnsi="Arial" w:cs="Arial"/>
-          <w:b/>
-          <w:bCs/>
           <w:color w:val="000000" w:themeColor="text1"/>
           <w:sz w:val="24"/>
           <w:szCs w:val="24"/>
@@ -2154,8 +2171,6 @@
       <w:r>
         <w:rPr>
           <w:rFonts w:ascii="Arial" w:hAnsi="Arial" w:cs="Arial"/>
-          <w:b/>
-          <w:bCs/>
           <w:color w:val="000000" w:themeColor="text1"/>
           <w:sz w:val="24"/>
           <w:szCs w:val="24"/>
@@ -2166,8 +2181,6 @@
       <w:r>
         <w:rPr>
           <w:rFonts w:ascii="Arial" w:hAnsi="Arial" w:cs="Arial"/>
-          <w:b/>
-          <w:bCs/>
           <w:color w:val="000000" w:themeColor="text1"/>
           <w:sz w:val="24"/>
           <w:szCs w:val="24"/>
@@ -2178,8 +2191,6 @@
       <w:r>
         <w:rPr>
           <w:rFonts w:ascii="Arial" w:hAnsi="Arial" w:cs="Arial"/>
-          <w:b/>
-          <w:bCs/>
           <w:color w:val="000000" w:themeColor="text1"/>
           <w:sz w:val="24"/>
           <w:szCs w:val="24"/>
@@ -2190,8 +2201,6 @@
       <w:r>
         <w:rPr>
           <w:rFonts w:ascii="Arial" w:hAnsi="Arial" w:cs="Arial"/>
-          <w:b/>
-          <w:bCs/>
           <w:color w:val="000000" w:themeColor="text1"/>
           <w:sz w:val="24"/>
           <w:szCs w:val="24"/>
@@ -2202,8 +2211,6 @@
       <w:r>
         <w:rPr>
           <w:rFonts w:ascii="Arial" w:hAnsi="Arial" w:cs="Arial"/>
-          <w:b/>
-          <w:bCs/>
           <w:color w:val="000000" w:themeColor="text1"/>
           <w:sz w:val="24"/>
           <w:szCs w:val="24"/>
@@ -2214,8 +2221,6 @@
       <w:r>
         <w:rPr>
           <w:rFonts w:ascii="Arial" w:hAnsi="Arial" w:cs="Arial"/>
-          <w:b/>
-          <w:bCs/>
           <w:color w:val="000000" w:themeColor="text1"/>
           <w:sz w:val="24"/>
           <w:szCs w:val="24"/>
@@ -2226,8 +2231,6 @@
       <w:r>
         <w:rPr>
           <w:rFonts w:ascii="Arial" w:hAnsi="Arial" w:cs="Arial"/>
-          <w:b/>
-          <w:bCs/>
           <w:color w:val="000000" w:themeColor="text1"/>
           <w:sz w:val="24"/>
           <w:szCs w:val="24"/>
@@ -2238,8 +2241,6 @@
       <w:r>
         <w:rPr>
           <w:rFonts w:ascii="Arial" w:hAnsi="Arial" w:cs="Arial"/>
-          <w:b/>
-          <w:bCs/>
           <w:color w:val="000000" w:themeColor="text1"/>
           <w:sz w:val="24"/>
           <w:szCs w:val="24"/>
@@ -2250,8 +2251,6 @@
       <w:r>
         <w:rPr>
           <w:rFonts w:ascii="Arial" w:hAnsi="Arial" w:cs="Arial"/>
-          <w:b/>
-          <w:bCs/>
           <w:color w:val="000000" w:themeColor="text1"/>
           <w:sz w:val="24"/>
           <w:szCs w:val="24"/>
@@ -2262,8 +2261,6 @@
       <w:r>
         <w:rPr>
           <w:rFonts w:ascii="Arial" w:hAnsi="Arial" w:cs="Arial"/>
-          <w:b/>
-          <w:bCs/>
           <w:color w:val="000000" w:themeColor="text1"/>
           <w:sz w:val="24"/>
           <w:szCs w:val="24"/>
@@ -2274,8 +2271,6 @@
       <w:r>
         <w:rPr>
           <w:rFonts w:ascii="Arial" w:hAnsi="Arial" w:cs="Arial"/>
-          <w:b/>
-          <w:bCs/>
           <w:color w:val="000000" w:themeColor="text1"/>
           <w:sz w:val="24"/>
           <w:szCs w:val="24"/>
@@ -2286,8 +2281,6 @@
       <w:r>
         <w:rPr>
           <w:rFonts w:ascii="Arial" w:hAnsi="Arial" w:cs="Arial"/>
-          <w:b/>
-          <w:bCs/>
           <w:color w:val="000000" w:themeColor="text1"/>
           <w:sz w:val="24"/>
           <w:szCs w:val="24"/>
@@ -2356,7 +2349,37 @@
           <w:color w:val="000000" w:themeColor="text1"/>
           <w:lang w:val="en-US"/>
         </w:rPr>
-        <w:t>Galya Ivanova</w:t>
+        <w:t>Galya</w:t>
+      </w:r>
+      <w:r>
+        <w:rPr>
+          <w:rFonts w:ascii="Arial" w:hAnsi="Arial" w:cs="Arial"/>
+          <w:b/>
+          <w:bCs/>
+          <w:color w:val="000000" w:themeColor="text1"/>
+          <w:lang w:val="en-US"/>
+        </w:rPr>
+        <w:t>Aleksandrova</w:t>
+      </w:r>
+      <w:r>
+        <w:rPr>
+          <w:rFonts w:ascii="Arial" w:hAnsi="Arial" w:cs="Arial"/>
+          <w:b/>
+          <w:bCs/>
+          <w:color w:val="000000" w:themeColor="text1"/>
+          <w:lang w:val="en-US"/>
+        </w:rPr>
+        <w:t xml:space="preserve"> Ivanova</w:t>
+      </w:r>
+      <w:r>
+        <w:rPr>
+          <w:rFonts w:ascii="Arial" w:hAnsi="Arial" w:cs="Arial"/>
+          <w:b/>
+          <w:bCs/>
+          <w:color w:val="000000" w:themeColor="text1"/>
+          <w:lang w:val="en-US"/>
+        </w:rPr>
+        <w:t xml:space="preserve"> 10G</w:t>
       </w:r>
       <w:r>
         <w:rPr>
@@ -2376,17 +2399,47 @@
           <w:color w:val="000000" w:themeColor="text1"/>
           <w:lang w:val="en-US"/>
         </w:rPr>
-        <w:t>Nikola Stoyanov</w:t>
-      </w:r>
-    </w:p>
-    <w:p>
-      <w:pPr>
+        <w:t>Nikola</w:t>
+      </w:r>
+      <w:r>
+        <w:rPr>
+          <w:rFonts w:ascii="Arial" w:hAnsi="Arial" w:cs="Arial"/>
+          <w:b/>
+          <w:bCs/>
+          <w:color w:val="000000" w:themeColor="text1"/>
+          <w:lang w:val="en-US"/>
+        </w:rPr>
+        <w:t>Mladenov</w:t>
+      </w:r>
+      <w:r>
+        <w:rPr>
+          <w:rFonts w:ascii="Arial" w:hAnsi="Arial" w:cs="Arial"/>
+          <w:b/>
+          <w:bCs/>
+          <w:color w:val="000000" w:themeColor="text1"/>
+          <w:lang w:val="en-US"/>
+        </w:rPr>
+        <w:t>Stoyanov</w:t>
+      </w:r>
+      <w:r>
+        <w:rPr>
+          <w:rFonts w:ascii="Arial" w:hAnsi="Arial" w:cs="Arial"/>
+          <w:b/>
+          <w:bCs/>
+          <w:color w:val="000000" w:themeColor="text1"/>
+          <w:lang w:val="en-US"/>
+        </w:rPr>
+        <w:t xml:space="preserve"> 10A</w:t>
+      </w:r>
+    </w:p>
+    <w:p>
+      <w:pPr>
+        <w:spacing w:line="360" w:lineRule="auto"/>
         <w:ind w:left="1080"/>
+        <w:jc w:val="both"/>
         <w:rPr>
           <w:rStyle w:val="20"/>
           <w:rFonts w:ascii="Arial" w:eastAsiaTheme="minorHAnsi" w:hAnsi="Arial" w:cs="Arial"/>
-          <w:b/>
-          <w:bCs/>
           <w:color w:val="000000" w:themeColor="text1"/>
           <w:sz w:val="24"/>
           <w:szCs w:val="24"/>
@@ -2401,8 +2454,6 @@
         <w:rPr>
           <w:rStyle w:val="20"/>
           <w:rFonts w:ascii="Arial" w:eastAsiaTheme="minorHAnsi" w:hAnsi="Arial" w:cs="Arial"/>
-          <w:b/>
-          <w:bCs/>
           <w:color w:val="000000" w:themeColor="text1"/>
           <w:sz w:val="24"/>
           <w:szCs w:val="24"/>
@@ -2414,8 +2465,6 @@
         <w:rPr>
           <w:rStyle w:val="20"/>
           <w:rFonts w:ascii="Arial" w:eastAsiaTheme="minorHAnsi" w:hAnsi="Arial" w:cs="Arial"/>
-          <w:b/>
-          <w:bCs/>
           <w:color w:val="000000" w:themeColor="text1"/>
           <w:sz w:val="24"/>
           <w:szCs w:val="24"/>
@@ -2427,8 +2476,6 @@
         <w:rPr>
           <w:rStyle w:val="20"/>
           <w:rFonts w:ascii="Arial" w:eastAsiaTheme="minorHAnsi" w:hAnsi="Arial" w:cs="Arial"/>
-          <w:b/>
-          <w:bCs/>
           <w:color w:val="000000" w:themeColor="text1"/>
           <w:sz w:val="24"/>
           <w:szCs w:val="24"/>
@@ -2440,8 +2487,6 @@
         <w:rPr>
           <w:rStyle w:val="20"/>
           <w:rFonts w:ascii="Arial" w:eastAsiaTheme="minorHAnsi" w:hAnsi="Arial" w:cs="Arial"/>
-          <w:b/>
-          <w:bCs/>
           <w:color w:val="000000" w:themeColor="text1"/>
           <w:sz w:val="24"/>
           <w:szCs w:val="24"/>
@@ -2453,8 +2498,6 @@
         <w:rPr>
           <w:rStyle w:val="20"/>
           <w:rFonts w:ascii="Arial" w:eastAsiaTheme="minorHAnsi" w:hAnsi="Arial" w:cs="Arial"/>
-          <w:b/>
-          <w:bCs/>
           <w:color w:val="000000" w:themeColor="text1"/>
           <w:sz w:val="24"/>
           <w:szCs w:val="24"/>
@@ -2466,8 +2509,6 @@
         <w:rPr>
           <w:rStyle w:val="20"/>
           <w:rFonts w:ascii="Arial" w:eastAsiaTheme="minorHAnsi" w:hAnsi="Arial" w:cs="Arial"/>
-          <w:b/>
-          <w:bCs/>
           <w:color w:val="000000" w:themeColor="text1"/>
           <w:sz w:val="24"/>
           <w:szCs w:val="24"/>
@@ -2479,8 +2520,6 @@
         <w:rPr>
           <w:rStyle w:val="20"/>
           <w:rFonts w:ascii="Arial" w:eastAsiaTheme="minorHAnsi" w:hAnsi="Arial" w:cs="Arial"/>
-          <w:b/>
-          <w:bCs/>
           <w:color w:val="000000" w:themeColor="text1"/>
           <w:sz w:val="24"/>
           <w:szCs w:val="24"/>
@@ -2492,8 +2531,6 @@
         <w:rPr>
           <w:rStyle w:val="20"/>
           <w:rFonts w:ascii="Arial" w:eastAsiaTheme="minorHAnsi" w:hAnsi="Arial" w:cs="Arial"/>
-          <w:b/>
-          <w:bCs/>
           <w:color w:val="000000" w:themeColor="text1"/>
           <w:sz w:val="24"/>
           <w:szCs w:val="24"/>
@@ -2510,6 +2547,7 @@
       <w:pPr>
         <w:pStyle w:val="ab"/>
         <w:ind w:left="1440"/>
+        <w:jc w:val="both"/>
         <w:rPr>
           <w:rStyle w:val="20"/>
           <w:rFonts w:ascii="Arial" w:eastAsiaTheme="minorHAnsi" w:hAnsi="Arial" w:cs="Arial"/>
@@ -2529,6 +2567,7 @@
           <w:ilvl w:val="0"/>
           <w:numId w:val="3"/>
         </w:numPr>
+        <w:jc w:val="both"/>
         <w:rPr>
           <w:rFonts w:ascii="Arial" w:hAnsi="Arial" w:cs="Arial"/>
           <w:b/>
@@ -2569,38 +2608,78 @@
           <w:color w:val="000000" w:themeColor="text1"/>
           <w:lang w:val="en-US"/>
         </w:rPr>
-        <w:t>Petya Stoyanova</w:t>
-      </w:r>
-    </w:p>
-    <w:p>
-      <w:pPr>
+        <w:t xml:space="preserve">Petya </w:t>
+      </w:r>
+      <w:r>
+        <w:rPr>
+          <w:rFonts w:ascii="Arial" w:hAnsi="Arial" w:cs="Arial"/>
+          <w:b/>
+          <w:bCs/>
+          <w:color w:val="000000" w:themeColor="text1"/>
+          <w:lang w:val="en-US"/>
+        </w:rPr>
+        <w:t>Gerginova</w:t>
+      </w:r>
+      <w:r>
+        <w:rPr>
+          <w:rFonts w:ascii="Arial" w:hAnsi="Arial" w:cs="Arial"/>
+          <w:b/>
+          <w:bCs/>
+          <w:color w:val="000000" w:themeColor="text1"/>
+          <w:lang w:val="en-US"/>
+        </w:rPr>
+        <w:t>Stoyanova</w:t>
+      </w:r>
+      <w:r>
+        <w:rPr>
+          <w:rFonts w:ascii="Arial" w:hAnsi="Arial" w:cs="Arial"/>
+          <w:b/>
+          <w:bCs/>
+          <w:color w:val="000000" w:themeColor="text1"/>
+          <w:lang w:val="en-US"/>
+        </w:rPr>
+        <w:t xml:space="preserve"> 10G</w:t>
+      </w:r>
+    </w:p>
+    <w:p>
+      <w:pPr>
+        <w:spacing w:line="360" w:lineRule="auto"/>
         <w:ind w:left="1080"/>
-        <w:rPr>
-          <w:rFonts w:ascii="Arial" w:hAnsi="Arial" w:cs="Arial"/>
-          <w:b/>
-          <w:bCs/>
-          <w:color w:val="000000" w:themeColor="text1"/>
-          <w:sz w:val="24"/>
-          <w:szCs w:val="24"/>
-          <w:lang w:val="en-US"/>
-        </w:rPr>
-      </w:pPr>
-      <w:r>
-        <w:rPr>
-          <w:rFonts w:ascii="Arial" w:hAnsi="Arial" w:cs="Arial"/>
-          <w:b/>
-          <w:bCs/>
-          <w:color w:val="000000" w:themeColor="text1"/>
-          <w:sz w:val="24"/>
-          <w:szCs w:val="24"/>
-          <w:lang w:val="en-US"/>
-        </w:rPr>
-        <w:t>QA Engineer is the member of the team that has to make sure everything with the code is alright. He has to make different type of tests on the code and then to create a QA documentation in which he has to write in detail about every test he made.</w:t>
+        <w:jc w:val="both"/>
+        <w:rPr>
+          <w:rFonts w:ascii="Arial" w:hAnsi="Arial" w:cs="Arial"/>
+          <w:color w:val="000000" w:themeColor="text1"/>
+          <w:sz w:val="24"/>
+          <w:szCs w:val="24"/>
+          <w:lang w:val="en-US"/>
+        </w:rPr>
+      </w:pPr>
+      <w:r>
+        <w:rPr>
+          <w:rFonts w:ascii="Arial" w:hAnsi="Arial" w:cs="Arial"/>
+          <w:color w:val="000000" w:themeColor="text1"/>
+          <w:sz w:val="24"/>
+          <w:szCs w:val="24"/>
+          <w:lang w:val="en-US"/>
+        </w:rPr>
+        <w:t xml:space="preserve">QA Engineer is the member of the team that has to make sure everything with the code is alright. He has to make different type of tests on the code </w:t>
+      </w:r>
+      <w:r>
+        <w:rPr>
+          <w:rFonts w:ascii="Arial" w:hAnsi="Arial" w:cs="Arial"/>
+          <w:color w:val="000000" w:themeColor="text1"/>
+          <w:sz w:val="24"/>
+          <w:szCs w:val="24"/>
+          <w:lang w:val="en-US"/>
+        </w:rPr>
+        <w:lastRenderedPageBreak/>
+        <w:t>and then to create a QA documentation in which he has to write in detail about every test he made.</w:t>
       </w:r>
     </w:p>
     <w:p>
       <w:pPr>
         <w:pStyle w:val="1"/>
+        <w:jc w:val="both"/>
         <w:rPr>
           <w:b/>
           <w:bCs/>
@@ -2614,6 +2693,7 @@
     <w:p>
       <w:pPr>
         <w:pStyle w:val="1"/>
+        <w:jc w:val="both"/>
         <w:rPr>
           <w:b/>
           <w:bCs/>
@@ -2662,6 +2742,7 @@
     <w:p>
       <w:pPr>
         <w:ind w:left="708"/>
+        <w:jc w:val="both"/>
         <w:rPr>
           <w:rFonts w:ascii="Arial" w:hAnsi="Arial" w:cs="Arial"/>
           <w:b/>
@@ -2680,6 +2761,7 @@
           <w:ilvl w:val="0"/>
           <w:numId w:val="7"/>
         </w:numPr>
+        <w:jc w:val="both"/>
         <w:rPr>
           <w:b/>
           <w:bCs/>
@@ -2705,22 +2787,20 @@
     </w:p>
     <w:p>
       <w:pPr>
+        <w:spacing w:line="360" w:lineRule="auto"/>
         <w:ind w:firstLine="360"/>
-        <w:rPr>
-          <w:rFonts w:ascii="Arial" w:hAnsi="Arial" w:cs="Arial"/>
-          <w:b/>
-          <w:bCs/>
-          <w:color w:val="000000" w:themeColor="text1"/>
-          <w:sz w:val="24"/>
-          <w:szCs w:val="24"/>
-          <w:lang w:val="en-US"/>
-        </w:rPr>
-      </w:pPr>
-      <w:r>
-        <w:rPr>
-          <w:rFonts w:ascii="Arial" w:hAnsi="Arial" w:cs="Arial"/>
-          <w:b/>
-          <w:bCs/>
+        <w:jc w:val="both"/>
+        <w:rPr>
+          <w:rFonts w:ascii="Arial" w:hAnsi="Arial" w:cs="Arial"/>
+          <w:color w:val="000000" w:themeColor="text1"/>
+          <w:sz w:val="24"/>
+          <w:szCs w:val="24"/>
+          <w:lang w:val="en-US"/>
+        </w:rPr>
+      </w:pPr>
+      <w:r>
+        <w:rPr>
+          <w:rFonts w:ascii="Arial" w:hAnsi="Arial" w:cs="Arial"/>
           <w:color w:val="000000" w:themeColor="text1"/>
           <w:sz w:val="24"/>
           <w:szCs w:val="24"/>
@@ -2731,8 +2811,6 @@
       <w:r>
         <w:rPr>
           <w:rFonts w:ascii="Arial" w:hAnsi="Arial" w:cs="Arial"/>
-          <w:b/>
-          <w:bCs/>
           <w:color w:val="000000" w:themeColor="text1"/>
           <w:sz w:val="24"/>
           <w:szCs w:val="24"/>
@@ -2743,8 +2821,6 @@
       <w:r>
         <w:rPr>
           <w:rFonts w:ascii="Arial" w:hAnsi="Arial" w:cs="Arial"/>
-          <w:b/>
-          <w:bCs/>
           <w:color w:val="000000" w:themeColor="text1"/>
           <w:sz w:val="24"/>
           <w:szCs w:val="24"/>
@@ -2755,8 +2831,6 @@
       <w:r>
         <w:rPr>
           <w:rFonts w:ascii="Arial" w:hAnsi="Arial" w:cs="Arial"/>
-          <w:b/>
-          <w:bCs/>
           <w:color w:val="000000" w:themeColor="text1"/>
           <w:sz w:val="24"/>
           <w:szCs w:val="24"/>
@@ -2767,11 +2841,11 @@
     </w:p>
     <w:p>
       <w:pPr>
+        <w:spacing w:line="360" w:lineRule="auto"/>
         <w:ind w:left="1068"/>
-        <w:rPr>
-          <w:rFonts w:ascii="Arial" w:hAnsi="Arial" w:cs="Arial"/>
-          <w:b/>
-          <w:bCs/>
+        <w:jc w:val="both"/>
+        <w:rPr>
+          <w:rFonts w:ascii="Arial" w:hAnsi="Arial" w:cs="Arial"/>
           <w:color w:val="000000" w:themeColor="text1"/>
           <w:sz w:val="24"/>
           <w:szCs w:val="24"/>
@@ -2786,6 +2860,8 @@
           <w:ilvl w:val="0"/>
           <w:numId w:val="7"/>
         </w:numPr>
+        <w:spacing w:line="360" w:lineRule="auto"/>
+        <w:jc w:val="both"/>
         <w:rPr>
           <w:b/>
           <w:bCs/>
@@ -2811,21 +2887,19 @@
     </w:p>
     <w:p>
       <w:pPr>
+        <w:spacing w:line="360" w:lineRule="auto"/>
         <w:ind w:left="360"/>
-        <w:rPr>
-          <w:rFonts w:ascii="Arial" w:hAnsi="Arial" w:cs="Arial"/>
-          <w:b/>
-          <w:bCs/>
-          <w:sz w:val="24"/>
-          <w:szCs w:val="24"/>
-          <w:lang w:val="en-US"/>
-        </w:rPr>
-      </w:pPr>
-      <w:r>
-        <w:rPr>
-          <w:rFonts w:ascii="Arial" w:hAnsi="Arial" w:cs="Arial"/>
-          <w:b/>
-          <w:bCs/>
+        <w:jc w:val="both"/>
+        <w:rPr>
+          <w:rFonts w:ascii="Arial" w:hAnsi="Arial" w:cs="Arial"/>
+          <w:sz w:val="24"/>
+          <w:szCs w:val="24"/>
+          <w:lang w:val="en-US"/>
+        </w:rPr>
+      </w:pPr>
+      <w:r>
+        <w:rPr>
+          <w:rFonts w:ascii="Arial" w:hAnsi="Arial" w:cs="Arial"/>
           <w:sz w:val="24"/>
           <w:szCs w:val="24"/>
           <w:lang w:val="en-US"/>
@@ -2835,8 +2909,6 @@
       <w:r>
         <w:rPr>
           <w:rFonts w:ascii="Arial" w:hAnsi="Arial" w:cs="Arial"/>
-          <w:b/>
-          <w:bCs/>
           <w:sz w:val="24"/>
           <w:szCs w:val="24"/>
           <w:lang w:val="en-US"/>
@@ -2846,8 +2918,6 @@
       <w:r>
         <w:rPr>
           <w:rFonts w:ascii="Arial" w:hAnsi="Arial" w:cs="Arial"/>
-          <w:b/>
-          <w:bCs/>
           <w:sz w:val="24"/>
           <w:szCs w:val="24"/>
           <w:lang w:val="en-US"/>
@@ -2857,8 +2927,6 @@
       <w:r>
         <w:rPr>
           <w:rFonts w:ascii="Arial" w:hAnsi="Arial" w:cs="Arial"/>
-          <w:b/>
-          <w:bCs/>
           <w:sz w:val="24"/>
           <w:szCs w:val="24"/>
           <w:lang w:val="en-US"/>
@@ -2868,8 +2936,6 @@
       <w:r>
         <w:rPr>
           <w:rFonts w:ascii="Arial" w:hAnsi="Arial" w:cs="Arial"/>
-          <w:b/>
-          <w:bCs/>
           <w:sz w:val="24"/>
           <w:szCs w:val="24"/>
           <w:lang w:val="en-US"/>
@@ -2879,7 +2945,9 @@
     </w:p>
     <w:p>
       <w:pPr>
+        <w:spacing w:line="360" w:lineRule="auto"/>
         <w:ind w:left="360"/>
+        <w:jc w:val="both"/>
         <w:rPr>
           <w:rFonts w:ascii="Arial" w:hAnsi="Arial" w:cs="Arial"/>
           <w:b/>
@@ -2897,6 +2965,8 @@
           <w:ilvl w:val="0"/>
           <w:numId w:val="7"/>
         </w:numPr>
+        <w:spacing w:line="360" w:lineRule="auto"/>
+        <w:jc w:val="both"/>
         <w:rPr>
           <w:b/>
           <w:bCs/>
@@ -2922,21 +2992,19 @@
     </w:p>
     <w:p>
       <w:pPr>
+        <w:spacing w:line="360" w:lineRule="auto"/>
         <w:ind w:left="360"/>
-        <w:rPr>
-          <w:rFonts w:ascii="Arial" w:hAnsi="Arial" w:cs="Arial"/>
-          <w:b/>
-          <w:bCs/>
-          <w:sz w:val="24"/>
-          <w:szCs w:val="24"/>
-          <w:lang w:val="en-US"/>
-        </w:rPr>
-      </w:pPr>
-      <w:r>
-        <w:rPr>
-          <w:rFonts w:ascii="Arial" w:hAnsi="Arial" w:cs="Arial"/>
-          <w:b/>
-          <w:bCs/>
+        <w:jc w:val="both"/>
+        <w:rPr>
+          <w:rFonts w:ascii="Arial" w:hAnsi="Arial" w:cs="Arial"/>
+          <w:sz w:val="24"/>
+          <w:szCs w:val="24"/>
+          <w:lang w:val="en-US"/>
+        </w:rPr>
+      </w:pPr>
+      <w:r>
+        <w:rPr>
+          <w:rFonts w:ascii="Arial" w:hAnsi="Arial" w:cs="Arial"/>
           <w:sz w:val="24"/>
           <w:szCs w:val="24"/>
           <w:lang w:val="en-US"/>
@@ -2946,8 +3014,6 @@
       <w:r>
         <w:rPr>
           <w:rFonts w:ascii="Arial" w:hAnsi="Arial" w:cs="Arial"/>
-          <w:b/>
-          <w:bCs/>
           <w:sz w:val="24"/>
           <w:szCs w:val="24"/>
           <w:lang w:val="en-US"/>
@@ -2958,10 +3024,9 @@
     <w:p>
       <w:pPr>
         <w:ind w:left="708"/>
-        <w:rPr>
-          <w:rFonts w:ascii="Arial" w:hAnsi="Arial" w:cs="Arial"/>
-          <w:b/>
-          <w:bCs/>
+        <w:jc w:val="both"/>
+        <w:rPr>
+          <w:rFonts w:ascii="Arial" w:hAnsi="Arial" w:cs="Arial"/>
           <w:color w:val="000000" w:themeColor="text1"/>
           <w:sz w:val="24"/>
           <w:szCs w:val="24"/>
@@ -2972,6 +3037,7 @@
     <w:p>
       <w:pPr>
         <w:ind w:left="708"/>
+        <w:jc w:val="both"/>
         <w:rPr>
           <w:rFonts w:ascii="Arial" w:hAnsi="Arial" w:cs="Arial"/>
           <w:b/>
@@ -2986,6 +3052,7 @@
     <w:p>
       <w:pPr>
         <w:ind w:left="708"/>
+        <w:jc w:val="both"/>
         <w:rPr>
           <w:rFonts w:ascii="Arial" w:hAnsi="Arial" w:cs="Arial"/>
           <w:b/>
@@ -3000,6 +3067,7 @@
     <w:p>
       <w:pPr>
         <w:pStyle w:val="1"/>
+        <w:jc w:val="both"/>
         <w:rPr>
           <w:b/>
           <w:bCs/>
@@ -3036,6 +3104,7 @@
     </w:p>
     <w:p>
       <w:pPr>
+        <w:jc w:val="both"/>
         <w:rPr>
           <w:lang w:val="en-US"/>
         </w:rPr>
@@ -3048,6 +3117,7 @@
           <w:ilvl w:val="0"/>
           <w:numId w:val="7"/>
         </w:numPr>
+        <w:jc w:val="both"/>
         <w:rPr>
           <w:b/>
           <w:bCs/>
@@ -3138,22 +3208,20 @@
     </w:p>
     <w:p>
       <w:pPr>
+        <w:spacing w:line="360" w:lineRule="auto"/>
         <w:ind w:firstLine="360"/>
-        <w:rPr>
-          <w:rFonts w:ascii="Arial" w:hAnsi="Arial" w:cs="Arial"/>
-          <w:b/>
-          <w:bCs/>
-          <w:color w:val="000000" w:themeColor="text1"/>
-          <w:sz w:val="24"/>
-          <w:szCs w:val="24"/>
-          <w:lang w:val="en-US"/>
-        </w:rPr>
-      </w:pPr>
-      <w:r>
-        <w:rPr>
-          <w:rFonts w:ascii="Arial" w:hAnsi="Arial" w:cs="Arial"/>
-          <w:b/>
-          <w:bCs/>
+        <w:jc w:val="both"/>
+        <w:rPr>
+          <w:rFonts w:ascii="Arial" w:hAnsi="Arial" w:cs="Arial"/>
+          <w:color w:val="000000" w:themeColor="text1"/>
+          <w:sz w:val="24"/>
+          <w:szCs w:val="24"/>
+          <w:lang w:val="en-US"/>
+        </w:rPr>
+      </w:pPr>
+      <w:r>
+        <w:rPr>
+          <w:rFonts w:ascii="Arial" w:hAnsi="Arial" w:cs="Arial"/>
           <w:color w:val="000000" w:themeColor="text1"/>
           <w:sz w:val="24"/>
           <w:szCs w:val="24"/>
@@ -3164,8 +3232,6 @@
       <w:r>
         <w:rPr>
           <w:rFonts w:ascii="Arial" w:hAnsi="Arial" w:cs="Arial"/>
-          <w:b/>
-          <w:bCs/>
           <w:color w:val="000000" w:themeColor="text1"/>
           <w:sz w:val="24"/>
           <w:szCs w:val="24"/>
@@ -3176,8 +3242,6 @@
       <w:r>
         <w:rPr>
           <w:rFonts w:ascii="Arial" w:hAnsi="Arial" w:cs="Arial"/>
-          <w:b/>
-          <w:bCs/>
           <w:color w:val="000000" w:themeColor="text1"/>
           <w:sz w:val="24"/>
           <w:szCs w:val="24"/>
@@ -3188,8 +3252,6 @@
       <w:r>
         <w:rPr>
           <w:rFonts w:ascii="Arial" w:hAnsi="Arial" w:cs="Arial"/>
-          <w:b/>
-          <w:bCs/>
           <w:color w:val="000000" w:themeColor="text1"/>
           <w:sz w:val="24"/>
           <w:szCs w:val="24"/>
@@ -3200,6 +3262,7 @@
     </w:p>
     <w:p>
       <w:pPr>
+        <w:spacing w:line="360" w:lineRule="auto"/>
         <w:ind w:left="1068"/>
         <w:rPr>
           <w:rFonts w:ascii="Arial" w:hAnsi="Arial" w:cs="Arial"/>
@@ -3219,6 +3282,7 @@
           <w:ilvl w:val="0"/>
           <w:numId w:val="7"/>
         </w:numPr>
+        <w:jc w:val="both"/>
         <w:rPr>
           <w:b/>
           <w:bCs/>
@@ -3234,6 +3298,7 @@
           <w:noProof/>
           <w:lang w:eastAsia="bg-BG"/>
         </w:rPr>
+        <w:lastRenderedPageBreak/>
         <w:drawing>
           <wp:anchor distT="0" distB="0" distL="114300" distR="114300" simplePos="0" relativeHeight="251654144" behindDoc="1" locked="0" layoutInCell="1" allowOverlap="1">
             <wp:simplePos x="0" y="0"/>
@@ -3306,22 +3371,20 @@
     </w:p>
     <w:p>
       <w:pPr>
+        <w:spacing w:line="360" w:lineRule="auto"/>
         <w:ind w:firstLine="360"/>
-        <w:rPr>
-          <w:rFonts w:ascii="Arial" w:hAnsi="Arial" w:cs="Arial"/>
-          <w:b/>
-          <w:bCs/>
-          <w:color w:val="000000" w:themeColor="text1"/>
-          <w:sz w:val="24"/>
-          <w:szCs w:val="24"/>
-          <w:lang w:val="en-US"/>
-        </w:rPr>
-      </w:pPr>
-      <w:r>
-        <w:rPr>
-          <w:rFonts w:ascii="Arial" w:hAnsi="Arial" w:cs="Arial"/>
-          <w:b/>
-          <w:bCs/>
+        <w:jc w:val="both"/>
+        <w:rPr>
+          <w:rFonts w:ascii="Arial" w:hAnsi="Arial" w:cs="Arial"/>
+          <w:color w:val="000000" w:themeColor="text1"/>
+          <w:sz w:val="24"/>
+          <w:szCs w:val="24"/>
+          <w:lang w:val="en-US"/>
+        </w:rPr>
+      </w:pPr>
+      <w:r>
+        <w:rPr>
+          <w:rFonts w:ascii="Arial" w:hAnsi="Arial" w:cs="Arial"/>
           <w:color w:val="000000" w:themeColor="text1"/>
           <w:sz w:val="24"/>
           <w:szCs w:val="24"/>
@@ -3332,8 +3395,6 @@
       <w:r>
         <w:rPr>
           <w:rFonts w:ascii="Arial" w:hAnsi="Arial" w:cs="Arial"/>
-          <w:b/>
-          <w:bCs/>
           <w:color w:val="000000" w:themeColor="text1"/>
           <w:sz w:val="24"/>
           <w:szCs w:val="24"/>
@@ -3344,8 +3405,6 @@
       <w:r>
         <w:rPr>
           <w:rFonts w:ascii="Arial" w:hAnsi="Arial" w:cs="Arial"/>
-          <w:b/>
-          <w:bCs/>
           <w:color w:val="000000" w:themeColor="text1"/>
           <w:sz w:val="24"/>
           <w:szCs w:val="24"/>
@@ -3356,8 +3415,6 @@
       <w:r>
         <w:rPr>
           <w:rFonts w:ascii="Arial" w:hAnsi="Arial" w:cs="Arial"/>
-          <w:b/>
-          <w:bCs/>
           <w:color w:val="000000" w:themeColor="text1"/>
           <w:sz w:val="24"/>
           <w:szCs w:val="24"/>
@@ -3369,6 +3426,7 @@
     <w:p>
       <w:pPr>
         <w:ind w:left="1068"/>
+        <w:jc w:val="both"/>
         <w:rPr>
           <w:rFonts w:ascii="Arial" w:hAnsi="Arial" w:cs="Arial"/>
           <w:b/>
@@ -3387,6 +3445,7 @@
           <w:ilvl w:val="0"/>
           <w:numId w:val="7"/>
         </w:numPr>
+        <w:jc w:val="both"/>
         <w:rPr>
           <w:b/>
           <w:bCs/>
@@ -3408,7 +3467,6 @@
           <w:szCs w:val="24"/>
           <w:lang w:eastAsia="bg-BG"/>
         </w:rPr>
-        <w:lastRenderedPageBreak/>
         <w:drawing>
           <wp:anchor distT="0" distB="0" distL="114300" distR="114300" simplePos="0" relativeHeight="251655168" behindDoc="1" locked="0" layoutInCell="1" allowOverlap="1">
             <wp:simplePos x="0" y="0"/>
@@ -3478,22 +3536,20 @@
     </w:p>
     <w:p>
       <w:pPr>
+        <w:spacing w:line="360" w:lineRule="auto"/>
         <w:ind w:firstLine="360"/>
-        <w:rPr>
-          <w:rFonts w:ascii="Arial" w:hAnsi="Arial" w:cs="Arial"/>
-          <w:b/>
-          <w:bCs/>
-          <w:color w:val="000000" w:themeColor="text1"/>
-          <w:sz w:val="24"/>
-          <w:szCs w:val="24"/>
-          <w:lang w:val="en-US"/>
-        </w:rPr>
-      </w:pPr>
-      <w:r>
-        <w:rPr>
-          <w:rFonts w:ascii="Arial" w:hAnsi="Arial" w:cs="Arial"/>
-          <w:b/>
-          <w:bCs/>
+        <w:jc w:val="both"/>
+        <w:rPr>
+          <w:rFonts w:ascii="Arial" w:hAnsi="Arial" w:cs="Arial"/>
+          <w:color w:val="000000" w:themeColor="text1"/>
+          <w:sz w:val="24"/>
+          <w:szCs w:val="24"/>
+          <w:lang w:val="en-US"/>
+        </w:rPr>
+      </w:pPr>
+      <w:r>
+        <w:rPr>
+          <w:rFonts w:ascii="Arial" w:hAnsi="Arial" w:cs="Arial"/>
           <w:color w:val="000000" w:themeColor="text1"/>
           <w:sz w:val="24"/>
           <w:szCs w:val="24"/>
@@ -3504,8 +3560,6 @@
       <w:r>
         <w:rPr>
           <w:rFonts w:ascii="Arial" w:hAnsi="Arial" w:cs="Arial"/>
-          <w:b/>
-          <w:bCs/>
           <w:color w:val="000000" w:themeColor="text1"/>
           <w:sz w:val="24"/>
           <w:szCs w:val="24"/>
@@ -3516,8 +3570,6 @@
       <w:r>
         <w:rPr>
           <w:rFonts w:ascii="Arial" w:hAnsi="Arial" w:cs="Arial"/>
-          <w:b/>
-          <w:bCs/>
           <w:color w:val="000000" w:themeColor="text1"/>
           <w:sz w:val="24"/>
           <w:szCs w:val="24"/>
@@ -3528,8 +3580,6 @@
       <w:r>
         <w:rPr>
           <w:rFonts w:ascii="Arial" w:hAnsi="Arial" w:cs="Arial"/>
-          <w:b/>
-          <w:bCs/>
           <w:color w:val="000000" w:themeColor="text1"/>
           <w:sz w:val="24"/>
           <w:szCs w:val="24"/>
@@ -3540,8 +3590,6 @@
       <w:r>
         <w:rPr>
           <w:rFonts w:ascii="Arial" w:hAnsi="Arial" w:cs="Arial"/>
-          <w:b/>
-          <w:bCs/>
           <w:color w:val="000000" w:themeColor="text1"/>
           <w:sz w:val="24"/>
           <w:szCs w:val="24"/>
@@ -3552,8 +3600,6 @@
       <w:r>
         <w:rPr>
           <w:rFonts w:ascii="Arial" w:hAnsi="Arial" w:cs="Arial"/>
-          <w:b/>
-          <w:bCs/>
           <w:color w:val="000000" w:themeColor="text1"/>
           <w:sz w:val="24"/>
           <w:szCs w:val="24"/>
@@ -3565,6 +3611,7 @@
     <w:p>
       <w:pPr>
         <w:ind w:left="1068"/>
+        <w:jc w:val="both"/>
         <w:rPr>
           <w:rFonts w:ascii="Arial" w:hAnsi="Arial" w:cs="Arial"/>
           <w:b/>
@@ -3583,6 +3630,7 @@
           <w:ilvl w:val="0"/>
           <w:numId w:val="7"/>
         </w:numPr>
+        <w:jc w:val="both"/>
         <w:rPr>
           <w:b/>
           <w:bCs/>
@@ -3675,22 +3723,20 @@
     </w:p>
     <w:p>
       <w:pPr>
+        <w:spacing w:line="360" w:lineRule="auto"/>
         <w:ind w:firstLine="360"/>
-        <w:rPr>
-          <w:rFonts w:ascii="Arial" w:hAnsi="Arial" w:cs="Arial"/>
-          <w:b/>
-          <w:bCs/>
-          <w:color w:val="000000" w:themeColor="text1"/>
-          <w:sz w:val="24"/>
-          <w:szCs w:val="24"/>
-          <w:lang w:val="en-US"/>
-        </w:rPr>
-      </w:pPr>
-      <w:r>
-        <w:rPr>
-          <w:rFonts w:ascii="Arial" w:hAnsi="Arial" w:cs="Arial"/>
-          <w:b/>
-          <w:bCs/>
+        <w:jc w:val="both"/>
+        <w:rPr>
+          <w:rFonts w:ascii="Arial" w:hAnsi="Arial" w:cs="Arial"/>
+          <w:color w:val="000000" w:themeColor="text1"/>
+          <w:sz w:val="24"/>
+          <w:szCs w:val="24"/>
+          <w:lang w:val="en-US"/>
+        </w:rPr>
+      </w:pPr>
+      <w:r>
+        <w:rPr>
+          <w:rFonts w:ascii="Arial" w:hAnsi="Arial" w:cs="Arial"/>
           <w:color w:val="000000" w:themeColor="text1"/>
           <w:sz w:val="24"/>
           <w:szCs w:val="24"/>
@@ -3702,40 +3748,24 @@
     <w:p>
       <w:pPr>
         <w:ind w:left="1068"/>
-        <w:rPr>
-          <w:rFonts w:ascii="Arial" w:hAnsi="Arial" w:cs="Arial"/>
-          <w:b/>
-          <w:bCs/>
-          <w:color w:val="000000" w:themeColor="text1"/>
-          <w:sz w:val="24"/>
-          <w:szCs w:val="24"/>
-          <w:lang w:val="en-US"/>
-        </w:rPr>
-      </w:pPr>
-    </w:p>
-    <w:p>
-      <w:pPr>
-        <w:pStyle w:val="2"/>
-        <w:numPr>
-          <w:ilvl w:val="0"/>
-          <w:numId w:val="7"/>
-        </w:numPr>
-        <w:rPr>
-          <w:b/>
-          <w:bCs/>
-          <w:color w:val="000000" w:themeColor="text1"/>
-          <w:sz w:val="32"/>
-          <w:szCs w:val="32"/>
-          <w:lang w:val="en-US"/>
-        </w:rPr>
-      </w:pPr>
-      <w:bookmarkStart w:id="18" w:name="_Toc119849382"/>
+        <w:jc w:val="both"/>
+        <w:rPr>
+          <w:rFonts w:ascii="Arial" w:hAnsi="Arial" w:cs="Arial"/>
+          <w:b/>
+          <w:bCs/>
+          <w:color w:val="000000" w:themeColor="text1"/>
+          <w:sz w:val="24"/>
+          <w:szCs w:val="24"/>
+          <w:lang w:val="en-US"/>
+        </w:rPr>
+      </w:pPr>
       <w:r>
         <w:rPr>
           <w:rFonts w:ascii="Arial" w:hAnsi="Arial" w:cs="Arial"/>
           <w:b/>
           <w:bCs/>
           <w:noProof/>
+          <w:color w:val="000000" w:themeColor="text1"/>
           <w:sz w:val="24"/>
           <w:szCs w:val="24"/>
           <w:lang w:eastAsia="bg-BG"/>
@@ -3744,13 +3774,13 @@
           <wp:anchor distT="0" distB="0" distL="114300" distR="114300" simplePos="0" relativeHeight="251658240" behindDoc="1" locked="0" layoutInCell="1" allowOverlap="1">
             <wp:simplePos x="0" y="0"/>
             <wp:positionH relativeFrom="margin">
-              <wp:posOffset>1433830</wp:posOffset>
+              <wp:posOffset>1530985</wp:posOffset>
             </wp:positionH>
             <wp:positionV relativeFrom="paragraph">
-              <wp:posOffset>-3810</wp:posOffset>
+              <wp:posOffset>285750</wp:posOffset>
             </wp:positionV>
-            <wp:extent cx="314325" cy="314325"/>
-            <wp:effectExtent l="0" t="0" r="9525" b="9525"/>
+            <wp:extent cx="318135" cy="318135"/>
+            <wp:effectExtent l="19050" t="0" r="5715" b="0"/>
             <wp:wrapNone/>
             <wp:docPr id="20" name="Picture 20"/>
             <wp:cNvGraphicFramePr>
@@ -3781,7 +3811,7 @@
                   <pic:spPr bwMode="auto">
                     <a:xfrm>
                       <a:off x="0" y="0"/>
-                      <a:ext cx="314325" cy="314325"/>
+                      <a:ext cx="318135" cy="318135"/>
                     </a:xfrm>
                     <a:prstGeom prst="rect">
                       <a:avLst/>
@@ -3794,99 +3824,6 @@
           </wp:anchor>
         </w:drawing>
       </w:r>
-      <w:r>
-        <w:rPr>
-          <w:b/>
-          <w:bCs/>
-          <w:color w:val="000000" w:themeColor="text1"/>
-          <w:sz w:val="32"/>
-          <w:szCs w:val="32"/>
-          <w:lang w:val="en-US"/>
-        </w:rPr>
-        <w:t>PowerPoint</w:t>
-      </w:r>
-      <w:bookmarkEnd w:id="18"/>
-    </w:p>
-    <w:p>
-      <w:pPr>
-        <w:ind w:left="360"/>
-        <w:rPr>
-          <w:rFonts w:ascii="Arial" w:hAnsi="Arial" w:cs="Arial"/>
-          <w:b/>
-          <w:bCs/>
-          <w:sz w:val="24"/>
-          <w:szCs w:val="24"/>
-          <w:lang w:val="en-US"/>
-        </w:rPr>
-      </w:pPr>
-      <w:r>
-        <w:rPr>
-          <w:rFonts w:ascii="Arial" w:hAnsi="Arial" w:cs="Arial"/>
-          <w:b/>
-          <w:bCs/>
-          <w:sz w:val="24"/>
-          <w:szCs w:val="24"/>
-          <w:lang w:val="en-US"/>
-        </w:rPr>
-        <w:t>We used MS PowerPoint to make our presentation.</w:t>
-      </w:r>
-      <w:r>
-        <w:rPr>
-          <w:rFonts w:ascii="Arial" w:hAnsi="Arial" w:cs="Arial"/>
-          <w:b/>
-          <w:bCs/>
-          <w:sz w:val="24"/>
-          <w:szCs w:val="24"/>
-          <w:lang w:val="en-US"/>
-        </w:rPr>
-        <w:t xml:space="preserve"> In the presentation we introduce ourselves and everyone’s role</w:t>
-      </w:r>
-      <w:r>
-        <w:rPr>
-          <w:rFonts w:ascii="Arial" w:hAnsi="Arial" w:cs="Arial"/>
-          <w:b/>
-          <w:bCs/>
-          <w:sz w:val="24"/>
-          <w:szCs w:val="24"/>
-          <w:lang w:val="en-US"/>
-        </w:rPr>
-        <w:t xml:space="preserve"> and</w:t>
-      </w:r>
-      <w:r>
-        <w:rPr>
-          <w:rFonts w:ascii="Arial" w:hAnsi="Arial" w:cs="Arial"/>
-          <w:b/>
-          <w:bCs/>
-          <w:sz w:val="24"/>
-          <w:szCs w:val="24"/>
-          <w:lang w:val="en-US"/>
-        </w:rPr>
-        <w:t xml:space="preserve"> the programs and technologies that we used for the project</w:t>
-      </w:r>
-      <w:r>
-        <w:rPr>
-          <w:rFonts w:ascii="Arial" w:hAnsi="Arial" w:cs="Arial"/>
-          <w:b/>
-          <w:bCs/>
-          <w:sz w:val="24"/>
-          <w:szCs w:val="24"/>
-          <w:lang w:val="en-US"/>
-        </w:rPr>
-        <w:t>.</w:t>
-      </w:r>
-    </w:p>
-    <w:p>
-      <w:pPr>
-        <w:ind w:left="360"/>
-        <w:rPr>
-          <w:rFonts w:ascii="Arial" w:hAnsi="Arial" w:cs="Arial"/>
-          <w:b/>
-          <w:bCs/>
-          <w:sz w:val="24"/>
-          <w:szCs w:val="24"/>
-          <w:lang w:val="en-US"/>
-        </w:rPr>
-      </w:pPr>
     </w:p>
     <w:p>
       <w:pPr>
@@ -3895,6 +3832,110 @@
           <w:ilvl w:val="0"/>
           <w:numId w:val="7"/>
         </w:numPr>
+        <w:jc w:val="both"/>
+        <w:rPr>
+          <w:b/>
+          <w:bCs/>
+          <w:color w:val="000000" w:themeColor="text1"/>
+          <w:sz w:val="32"/>
+          <w:szCs w:val="32"/>
+          <w:lang w:val="en-US"/>
+        </w:rPr>
+      </w:pPr>
+      <w:bookmarkStart w:id="18" w:name="_Toc119849382"/>
+      <w:r>
+        <w:rPr>
+          <w:b/>
+          <w:bCs/>
+          <w:color w:val="000000" w:themeColor="text1"/>
+          <w:sz w:val="32"/>
+          <w:szCs w:val="32"/>
+          <w:lang w:val="en-US"/>
+        </w:rPr>
+        <w:t>PowerPoint</w:t>
+      </w:r>
+      <w:bookmarkEnd w:id="18"/>
+    </w:p>
+    <w:p>
+      <w:pPr>
+        <w:spacing w:line="360" w:lineRule="auto"/>
+        <w:ind w:left="360"/>
+        <w:jc w:val="both"/>
+        <w:rPr>
+          <w:rFonts w:ascii="Arial" w:hAnsi="Arial" w:cs="Arial"/>
+          <w:sz w:val="24"/>
+          <w:szCs w:val="24"/>
+          <w:lang w:val="en-US"/>
+        </w:rPr>
+      </w:pPr>
+      <w:r>
+        <w:rPr>
+          <w:rFonts w:ascii="Arial" w:hAnsi="Arial" w:cs="Arial"/>
+          <w:sz w:val="24"/>
+          <w:szCs w:val="24"/>
+          <w:lang w:val="en-US"/>
+        </w:rPr>
+        <w:t>We used MS PowerPoint to make our presentation.</w:t>
+      </w:r>
+      <w:r>
+        <w:rPr>
+          <w:rFonts w:ascii="Arial" w:hAnsi="Arial" w:cs="Arial"/>
+          <w:sz w:val="24"/>
+          <w:szCs w:val="24"/>
+          <w:lang w:val="en-US"/>
+        </w:rPr>
+        <w:t xml:space="preserve"> In the presentation we introduce ourselves and everyone’s role</w:t>
+      </w:r>
+      <w:r>
+        <w:rPr>
+          <w:rFonts w:ascii="Arial" w:hAnsi="Arial" w:cs="Arial"/>
+          <w:sz w:val="24"/>
+          <w:szCs w:val="24"/>
+          <w:lang w:val="en-US"/>
+        </w:rPr>
+        <w:t xml:space="preserve"> and</w:t>
+      </w:r>
+      <w:r>
+        <w:rPr>
+          <w:rFonts w:ascii="Arial" w:hAnsi="Arial" w:cs="Arial"/>
+          <w:sz w:val="24"/>
+          <w:szCs w:val="24"/>
+          <w:lang w:val="en-US"/>
+        </w:rPr>
+        <w:t xml:space="preserve"> the programs and technologies that we used for the project</w:t>
+      </w:r>
+      <w:r>
+        <w:rPr>
+          <w:rFonts w:ascii="Arial" w:hAnsi="Arial" w:cs="Arial"/>
+          <w:sz w:val="24"/>
+          <w:szCs w:val="24"/>
+          <w:lang w:val="en-US"/>
+        </w:rPr>
+        <w:t>.</w:t>
+      </w:r>
+    </w:p>
+    <w:p>
+      <w:pPr>
+        <w:ind w:left="360"/>
+        <w:jc w:val="both"/>
+        <w:rPr>
+          <w:rFonts w:ascii="Arial" w:hAnsi="Arial" w:cs="Arial"/>
+          <w:b/>
+          <w:bCs/>
+          <w:sz w:val="24"/>
+          <w:szCs w:val="24"/>
+          <w:lang w:val="en-US"/>
+        </w:rPr>
+      </w:pPr>
+    </w:p>
+    <w:p>
+      <w:pPr>
+        <w:pStyle w:val="2"/>
+        <w:numPr>
+          <w:ilvl w:val="0"/>
+          <w:numId w:val="7"/>
+        </w:numPr>
+        <w:jc w:val="both"/>
         <w:rPr>
           <w:b/>
           <w:bCs/>
@@ -4006,21 +4047,19 @@
     </w:p>
     <w:p>
       <w:pPr>
+        <w:spacing w:line="360" w:lineRule="auto"/>
         <w:ind w:left="360"/>
-        <w:rPr>
-          <w:rFonts w:ascii="Arial" w:hAnsi="Arial" w:cs="Arial"/>
-          <w:b/>
-          <w:bCs/>
-          <w:sz w:val="24"/>
-          <w:szCs w:val="24"/>
-          <w:lang w:val="en-US"/>
-        </w:rPr>
-      </w:pPr>
-      <w:r>
-        <w:rPr>
-          <w:rFonts w:ascii="Arial" w:hAnsi="Arial" w:cs="Arial"/>
-          <w:b/>
-          <w:bCs/>
+        <w:jc w:val="both"/>
+        <w:rPr>
+          <w:rFonts w:ascii="Arial" w:hAnsi="Arial" w:cs="Arial"/>
+          <w:sz w:val="24"/>
+          <w:szCs w:val="24"/>
+          <w:lang w:val="en-US"/>
+        </w:rPr>
+      </w:pPr>
+      <w:r>
+        <w:rPr>
+          <w:rFonts w:ascii="Arial" w:hAnsi="Arial" w:cs="Arial"/>
           <w:sz w:val="24"/>
           <w:szCs w:val="24"/>
           <w:lang w:val="en-US"/>
@@ -4031,6 +4070,7 @@
     <w:p>
       <w:pPr>
         <w:ind w:left="360"/>
+        <w:jc w:val="both"/>
         <w:rPr>
           <w:rFonts w:ascii="Arial" w:hAnsi="Arial" w:cs="Arial"/>
           <w:b/>
@@ -4108,6 +4148,7 @@
           <w:ilvl w:val="0"/>
           <w:numId w:val="7"/>
         </w:numPr>
+        <w:jc w:val="both"/>
         <w:rPr>
           <w:b/>
           <w:bCs/>
@@ -4133,21 +4174,19 @@
     </w:p>
     <w:p>
       <w:pPr>
+        <w:spacing w:line="360" w:lineRule="auto"/>
         <w:ind w:firstLine="360"/>
-        <w:rPr>
-          <w:rFonts w:ascii="Arial" w:hAnsi="Arial" w:cs="Arial"/>
-          <w:b/>
-          <w:bCs/>
-          <w:sz w:val="24"/>
-          <w:szCs w:val="24"/>
-          <w:lang w:val="en-US"/>
-        </w:rPr>
-      </w:pPr>
-      <w:r>
-        <w:rPr>
-          <w:rFonts w:ascii="Arial" w:hAnsi="Arial" w:cs="Arial"/>
-          <w:b/>
-          <w:bCs/>
+        <w:jc w:val="both"/>
+        <w:rPr>
+          <w:rFonts w:ascii="Arial" w:hAnsi="Arial" w:cs="Arial"/>
+          <w:sz w:val="24"/>
+          <w:szCs w:val="24"/>
+          <w:lang w:val="en-US"/>
+        </w:rPr>
+      </w:pPr>
+      <w:r>
+        <w:rPr>
+          <w:rFonts w:ascii="Arial" w:hAnsi="Arial" w:cs="Arial"/>
           <w:sz w:val="24"/>
           <w:szCs w:val="24"/>
           <w:lang w:val="en-US"/>
@@ -4158,6 +4197,7 @@
     <w:p>
       <w:pPr>
         <w:pStyle w:val="2"/>
+        <w:jc w:val="both"/>
         <w:rPr>
           <w:b/>
           <w:bCs/>
@@ -4236,6 +4276,7 @@
           <w:ilvl w:val="0"/>
           <w:numId w:val="7"/>
         </w:numPr>
+        <w:jc w:val="both"/>
         <w:rPr>
           <w:b/>
           <w:bCs/>
@@ -4260,21 +4301,19 @@
     </w:p>
     <w:p>
       <w:pPr>
+        <w:spacing w:line="360" w:lineRule="auto"/>
         <w:ind w:firstLine="360"/>
-        <w:rPr>
-          <w:rFonts w:ascii="Arial" w:hAnsi="Arial" w:cs="Arial"/>
-          <w:b/>
-          <w:bCs/>
-          <w:sz w:val="24"/>
-          <w:szCs w:val="24"/>
-          <w:lang w:val="en-US"/>
-        </w:rPr>
-      </w:pPr>
-      <w:r>
-        <w:rPr>
-          <w:rFonts w:ascii="Arial" w:hAnsi="Arial" w:cs="Arial"/>
-          <w:b/>
-          <w:bCs/>
+        <w:jc w:val="both"/>
+        <w:rPr>
+          <w:rFonts w:ascii="Arial" w:hAnsi="Arial" w:cs="Arial"/>
+          <w:sz w:val="24"/>
+          <w:szCs w:val="24"/>
+          <w:lang w:val="en-US"/>
+        </w:rPr>
+      </w:pPr>
+      <w:r>
+        <w:rPr>
+          <w:rFonts w:ascii="Arial" w:hAnsi="Arial" w:cs="Arial"/>
           <w:sz w:val="24"/>
           <w:szCs w:val="24"/>
           <w:lang w:val="en-US"/>
@@ -4285,6 +4324,7 @@
     <w:p>
       <w:pPr>
         <w:ind w:left="360"/>
+        <w:jc w:val="both"/>
         <w:rPr>
           <w:rFonts w:ascii="Arial" w:hAnsi="Arial" w:cs="Arial"/>
           <w:b/>
@@ -4310,6 +4350,7 @@
     <w:p>
       <w:pPr>
         <w:pStyle w:val="1"/>
+        <w:jc w:val="both"/>
         <w:rPr>
           <w:b/>
           <w:bCs/>
@@ -4330,6 +4371,7 @@
           <w:szCs w:val="40"/>
           <w:lang w:val="en-US"/>
         </w:rPr>
+        <w:lastRenderedPageBreak/>
         <w:t>5</w:t>
       </w:r>
       <w:r>
@@ -4348,21 +4390,19 @@
     <w:bookmarkEnd w:id="23"/>
     <w:p>
       <w:pPr>
-        <w:rPr>
-          <w:rFonts w:ascii="Arial" w:hAnsi="Arial" w:cs="Arial"/>
-          <w:b/>
-          <w:bCs/>
-          <w:color w:val="000000" w:themeColor="text1"/>
-          <w:sz w:val="24"/>
-          <w:szCs w:val="24"/>
-          <w:lang w:val="en-US"/>
-        </w:rPr>
-      </w:pPr>
-      <w:r>
-        <w:rPr>
-          <w:rFonts w:ascii="Arial" w:hAnsi="Arial" w:cs="Arial"/>
-          <w:b/>
-          <w:bCs/>
+        <w:spacing w:line="360" w:lineRule="auto"/>
+        <w:jc w:val="both"/>
+        <w:rPr>
+          <w:rFonts w:ascii="Arial" w:hAnsi="Arial" w:cs="Arial"/>
+          <w:color w:val="000000" w:themeColor="text1"/>
+          <w:sz w:val="24"/>
+          <w:szCs w:val="24"/>
+          <w:lang w:val="en-US"/>
+        </w:rPr>
+      </w:pPr>
+      <w:r>
+        <w:rPr>
+          <w:rFonts w:ascii="Arial" w:hAnsi="Arial" w:cs="Arial"/>
           <w:color w:val="000000" w:themeColor="text1"/>
           <w:sz w:val="24"/>
           <w:szCs w:val="24"/>
@@ -4373,8 +4413,6 @@
       <w:r>
         <w:rPr>
           <w:rFonts w:ascii="Arial" w:hAnsi="Arial" w:cs="Arial"/>
-          <w:b/>
-          <w:bCs/>
           <w:color w:val="000000" w:themeColor="text1"/>
           <w:sz w:val="24"/>
           <w:szCs w:val="24"/>
@@ -4385,32 +4423,16 @@
       <w:r>
         <w:rPr>
           <w:rFonts w:ascii="Arial" w:hAnsi="Arial" w:cs="Arial"/>
-          <w:b/>
-          <w:bCs/>
-          <w:color w:val="000000" w:themeColor="text1"/>
-          <w:sz w:val="24"/>
-          <w:szCs w:val="24"/>
-          <w:lang w:val="en-US"/>
-        </w:rPr>
-        <w:t xml:space="preserve"> enjoyable </w:t>
-      </w:r>
-      <w:r>
-        <w:rPr>
-          <w:rFonts w:ascii="Arial" w:hAnsi="Arial" w:cs="Arial"/>
-          <w:b/>
-          <w:bCs/>
-          <w:color w:val="000000" w:themeColor="text1"/>
-          <w:sz w:val="24"/>
-          <w:szCs w:val="24"/>
-          <w:lang w:val="en-US"/>
-        </w:rPr>
-        <w:t xml:space="preserve">and we all had fun during the project. </w:t>
-      </w:r>
-      <w:r>
-        <w:rPr>
-          <w:rFonts w:ascii="Arial" w:hAnsi="Arial" w:cs="Arial"/>
-          <w:b/>
-          <w:bCs/>
+          <w:color w:val="000000" w:themeColor="text1"/>
+          <w:sz w:val="24"/>
+          <w:szCs w:val="24"/>
+          <w:lang w:val="en-US"/>
+        </w:rPr>
+        <w:t xml:space="preserve"> enjoyable and we all had fun during the project. </w:t>
+      </w:r>
+      <w:r>
+        <w:rPr>
+          <w:rFonts w:ascii="Arial" w:hAnsi="Arial" w:cs="Arial"/>
           <w:color w:val="000000" w:themeColor="text1"/>
           <w:sz w:val="24"/>
           <w:szCs w:val="24"/>
@@ -4421,8 +4443,6 @@
       <w:r>
         <w:rPr>
           <w:rFonts w:ascii="Arial" w:hAnsi="Arial" w:cs="Arial"/>
-          <w:b/>
-          <w:bCs/>
           <w:color w:val="000000" w:themeColor="text1"/>
           <w:sz w:val="24"/>
           <w:szCs w:val="24"/>
@@ -4433,8 +4453,6 @@
       <w:r>
         <w:rPr>
           <w:rFonts w:ascii="Arial" w:hAnsi="Arial" w:cs="Arial"/>
-          <w:b/>
-          <w:bCs/>
           <w:color w:val="000000" w:themeColor="text1"/>
           <w:sz w:val="24"/>
           <w:szCs w:val="24"/>
@@ -4445,8 +4463,6 @@
       <w:r>
         <w:rPr>
           <w:rFonts w:ascii="Arial" w:hAnsi="Arial" w:cs="Arial"/>
-          <w:b/>
-          <w:bCs/>
           <w:color w:val="000000" w:themeColor="text1"/>
           <w:sz w:val="24"/>
           <w:szCs w:val="24"/>
@@ -4457,8 +4473,6 @@
       <w:r>
         <w:rPr>
           <w:rFonts w:ascii="Arial" w:hAnsi="Arial" w:cs="Arial"/>
-          <w:b/>
-          <w:bCs/>
           <w:color w:val="000000" w:themeColor="text1"/>
           <w:sz w:val="24"/>
           <w:szCs w:val="24"/>
@@ -4496,6 +4510,7 @@
     <w:p>
       <w:pPr>
         <w:pStyle w:val="1"/>
+        <w:jc w:val="both"/>
         <w:rPr>
           <w:b/>
           <w:bCs/>
@@ -4515,7 +4530,6 @@
           <w:szCs w:val="40"/>
           <w:lang w:val="en-US"/>
         </w:rPr>
-        <w:lastRenderedPageBreak/>
         <w:t>6</w:t>
       </w:r>
       <w:r>
@@ -4582,6 +4596,13 @@
                   </pic:nvPicPr>
                   <pic:blipFill>
                     <a:blip r:embed="rId16">
+                      <a:duotone>
+                        <a:prstClr val="black"/>
+                        <a:srgbClr val="FFFFFF">
+                          <a:tint val="45000"/>
+                          <a:satMod val="400000"/>
+                        </a:srgbClr>
+                      </a:duotone>
                       <a:extLst>
                         <a:ext uri="{28A0092B-C50C-407E-A947-70E740481C1C}">
                           <a14:useLocalDpi xmlns:a14="http://schemas.microsoft.com/office/drawing/2010/main" xmlns:wps="http://schemas.microsoft.com/office/word/2010/wordprocessingShape" xmlns:wpi="http://schemas.microsoft.com/office/word/2010/wordprocessingInk" xmlns:wpg="http://schemas.microsoft.com/office/word/2010/wordprocessingGroup" xmlns:w16se="http://schemas.microsoft.com/office/word/2015/wordml/symex" xmlns:w16sdtdh="http://schemas.microsoft.com/office/word/2020/wordml/sdtdatahash" xmlns:w16="http://schemas.microsoft.com/office/word/2018/wordml" xmlns:w16cid="http://schemas.microsoft.com/office/word/2016/wordml/cid" xmlns:w16cex="http://schemas.microsoft.com/office/word/2018/wordml/cex" xmlns:w15="http://schemas.microsoft.com/office/word/2012/wordml" xmlns:w14="http://schemas.microsoft.com/office/word/2010/wordml" xmlns:w="http://schemas.openxmlformats.org/wordprocessingml/2006/main" xmlns:w10="urn:schemas-microsoft-com:office:word" xmlns:wp14="http://schemas.microsoft.com/office/word/2010/wordprocessingDrawing" xmlns:v="urn:schemas-microsoft-com:vml" xmlns:oel="http://schemas.microsoft.com/office/2019/extlst" xmlns:o="urn:schemas-microsoft-com:office:office" xmlns:am3d="http://schemas.microsoft.com/office/drawing/2017/model3d" xmlns:aink="http://schemas.microsoft.com/office/drawing/2016/ink" xmlns:mc="http://schemas.openxmlformats.org/markup-compatibility/2006" xmlns:cx8="http://schemas.microsoft.com/office/drawing/2016/5/14/chartex" xmlns:cx7="http://schemas.microsoft.com/office/drawing/2016/5/13/chartex" xmlns:cx6="http://schemas.microsoft.com/office/drawing/2016/5/12/chartex" xmlns:cx5="http://schemas.microsoft.com/office/drawing/2016/5/11/chartex" xmlns:cx4="http://schemas.microsoft.com/office/drawing/2016/5/10/chartex" xmlns:cx3="http://schemas.microsoft.com/office/drawing/2016/5/9/chartex" xmlns:cx2="http://schemas.microsoft.com/office/drawing/2015/10/21/chartex" xmlns:cx1="http://schemas.microsoft.com/office/drawing/2015/9/8/chartex" xmlns:cx="http://schemas.microsoft.com/office/drawing/2014/chartex" xmlns:wpc="http://schemas.microsoft.com/office/word/2010/wordprocessingCanvas" xmlns="" val="0"/>
@@ -5596,7 +5617,7 @@
   <w:style w:type="paragraph" w:default="1" w:styleId="a">
     <w:name w:val="Normal"/>
     <w:qFormat/>
-    <w:rsid w:val="00E74FB3"/>
+    <w:rsid w:val="00854721"/>
   </w:style>
   <w:style w:type="paragraph" w:styleId="1">
     <w:name w:val="heading 1"/>
@@ -5890,7 +5911,7 @@
     <w:uiPriority w:val="99"/>
     <w:semiHidden/>
     <w:unhideWhenUsed/>
-    <w:rsid w:val="00DC2EE1"/>
+    <w:rsid w:val="00E1294C"/>
     <w:pPr>
       <w:spacing w:after="0" w:line="240" w:lineRule="auto"/>
     </w:pPr>
@@ -5906,7 +5927,7 @@
     <w:link w:val="ae"/>
     <w:uiPriority w:val="99"/>
     <w:semiHidden/>
-    <w:rsid w:val="00DC2EE1"/>
+    <w:rsid w:val="00E1294C"/>
     <w:rPr>
       <w:rFonts w:ascii="Tahoma" w:hAnsi="Tahoma" w:cs="Tahoma"/>
       <w:sz w:val="16"/>

</xml_diff>